<commit_message>
Att atividade n4 PI
</commit_message>
<xml_diff>
--- a/Pesquisa e Inovação/Atividade Nº 04 - Requisitos, protótipos e arquitetura.docx
+++ b/Pesquisa e Inovação/Atividade Nº 04 - Requisitos, protótipos e arquitetura.docx
@@ -420,13 +420,7 @@
         <w:rPr>
           <w:rFonts w:cs="Arial"/>
         </w:rPr>
-        <w:t>Pensado no ramo laboratorial, com ênfase na área da saúde</w:t>
-      </w:r>
-      <w:r>
-        <w:rPr>
-          <w:rFonts w:cs="Arial"/>
-        </w:rPr>
-        <w:t>,</w:t>
+        <w:t>Pensado no ramo laboratorial, com ênfase na área da saúde,</w:t>
       </w:r>
       <w:r>
         <w:rPr>
@@ -599,8 +593,6 @@
           <w:sz w:val="24"/>
         </w:rPr>
       </w:pPr>
-      <w:bookmarkStart w:id="0" w:name="_GoBack"/>
-      <w:bookmarkEnd w:id="0"/>
       <w:r>
         <w:rPr>
           <w:b/>
@@ -876,7 +868,15 @@
               <w:rPr>
                 <w:b w:val="0"/>
               </w:rPr>
-              <w:t>Localizar sensor</w:t>
+              <w:t>Localizar senso</w:t>
+            </w:r>
+            <w:bookmarkStart w:id="0" w:name="_GoBack"/>
+            <w:bookmarkEnd w:id="0"/>
+            <w:r>
+              <w:rPr>
+                <w:b w:val="0"/>
+              </w:rPr>
+              <w:t>r</w:t>
             </w:r>
           </w:p>
         </w:tc>
@@ -926,7 +926,7 @@
               <w:rPr>
                 <w:b w:val="0"/>
               </w:rPr>
-              <w:t>Alertar</w:t>
+              <w:t>Configurar alerta</w:t>
             </w:r>
           </w:p>
         </w:tc>
@@ -939,7 +939,10 @@
               <w:cnfStyle w:val="000000100000" w:firstRow="0" w:lastRow="0" w:firstColumn="0" w:lastColumn="0" w:oddVBand="0" w:evenVBand="0" w:oddHBand="1" w:evenHBand="0" w:firstRowFirstColumn="0" w:firstRowLastColumn="0" w:lastRowFirstColumn="0" w:lastRowLastColumn="0"/>
             </w:pPr>
             <w:r>
-              <w:t>O sistema alerta o usuário sobre variações indesejadas de temperatura e umidade.</w:t>
+              <w:t xml:space="preserve">O sistema permite ao usuário </w:t>
+            </w:r>
+            <w:r>
+              <w:t>configurar delimitações de divergência de temperatura e umidade.</w:t>
             </w:r>
           </w:p>
         </w:tc>
@@ -973,22 +976,52 @@
               <w:rPr>
                 <w:b w:val="0"/>
               </w:rPr>
-              <w:t xml:space="preserve">Comparar temperatura externa </w:t>
-            </w:r>
-            <w:proofErr w:type="spellStart"/>
-            <w:r>
+              <w:t>Alertar</w:t>
+            </w:r>
+          </w:p>
+        </w:tc>
+        <w:tc>
+          <w:tcPr>
+            <w:tcW w:w="4961" w:type="dxa"/>
+          </w:tcPr>
+          <w:p>
+            <w:pPr>
+              <w:cnfStyle w:val="000000000000" w:firstRow="0" w:lastRow="0" w:firstColumn="0" w:lastColumn="0" w:oddVBand="0" w:evenVBand="0" w:oddHBand="0" w:evenHBand="0" w:firstRowFirstColumn="0" w:firstRowLastColumn="0" w:lastRowFirstColumn="0" w:lastRowLastColumn="0"/>
+            </w:pPr>
+            <w:r>
+              <w:t>O sistema alerta o usuário sobre variações indesejadas de temperatura e umidade.</w:t>
+            </w:r>
+          </w:p>
+        </w:tc>
+        <w:tc>
+          <w:tcPr>
+            <w:tcW w:w="1978" w:type="dxa"/>
+          </w:tcPr>
+          <w:p>
+            <w:pPr>
+              <w:cnfStyle w:val="000000000000" w:firstRow="0" w:lastRow="0" w:firstColumn="0" w:lastColumn="0" w:oddVBand="0" w:evenVBand="0" w:oddHBand="0" w:evenHBand="0" w:firstRowFirstColumn="0" w:firstRowLastColumn="0" w:lastRowFirstColumn="0" w:lastRowLastColumn="0"/>
+            </w:pPr>
+            <w:r>
+              <w:t>Importante</w:t>
+            </w:r>
+          </w:p>
+        </w:tc>
+      </w:tr>
+      <w:tr>
+        <w:trPr>
+          <w:cnfStyle w:val="000000100000" w:firstRow="0" w:lastRow="0" w:firstColumn="0" w:lastColumn="0" w:oddVBand="0" w:evenVBand="0" w:oddHBand="1" w:evenHBand="0" w:firstRowFirstColumn="0" w:firstRowLastColumn="0" w:lastRowFirstColumn="0" w:lastRowLastColumn="0"/>
+        </w:trPr>
+        <w:tc>
+          <w:tcPr>
+            <w:cnfStyle w:val="001000000000" w:firstRow="0" w:lastRow="0" w:firstColumn="1" w:lastColumn="0" w:oddVBand="0" w:evenVBand="0" w:oddHBand="0" w:evenHBand="0" w:firstRowFirstColumn="0" w:firstRowLastColumn="0" w:lastRowFirstColumn="0" w:lastRowLastColumn="0"/>
+            <w:tcW w:w="1555" w:type="dxa"/>
+          </w:tcPr>
+          <w:p>
+            <w:pPr>
               <w:rPr>
                 <w:b w:val="0"/>
               </w:rPr>
-              <w:t>vs</w:t>
-            </w:r>
-            <w:proofErr w:type="spellEnd"/>
-            <w:r>
-              <w:rPr>
-                <w:b w:val="0"/>
-              </w:rPr>
-              <w:t xml:space="preserve"> interna</w:t>
-            </w:r>
+            </w:pPr>
           </w:p>
         </w:tc>
         <w:tc>
@@ -997,11 +1030,8 @@
           </w:tcPr>
           <w:p>
             <w:pPr>
-              <w:cnfStyle w:val="000000000000" w:firstRow="0" w:lastRow="0" w:firstColumn="0" w:lastColumn="0" w:oddVBand="0" w:evenVBand="0" w:oddHBand="0" w:evenHBand="0" w:firstRowFirstColumn="0" w:firstRowLastColumn="0" w:lastRowFirstColumn="0" w:lastRowLastColumn="0"/>
-            </w:pPr>
-            <w:r>
-              <w:t>O sistema permite ao usuário comparar a temperatura capturada pelo dispositivo com a temperatura externa.</w:t>
-            </w:r>
+              <w:cnfStyle w:val="000000100000" w:firstRow="0" w:lastRow="0" w:firstColumn="0" w:lastColumn="0" w:oddVBand="0" w:evenVBand="0" w:oddHBand="1" w:evenHBand="0" w:firstRowFirstColumn="0" w:firstRowLastColumn="0" w:lastRowFirstColumn="0" w:lastRowLastColumn="0"/>
+            </w:pPr>
           </w:p>
         </w:tc>
         <w:tc>
@@ -1010,7 +1040,7 @@
           </w:tcPr>
           <w:p>
             <w:pPr>
-              <w:cnfStyle w:val="000000000000" w:firstRow="0" w:lastRow="0" w:firstColumn="0" w:lastColumn="0" w:oddVBand="0" w:evenVBand="0" w:oddHBand="0" w:evenHBand="0" w:firstRowFirstColumn="0" w:firstRowLastColumn="0" w:lastRowFirstColumn="0" w:lastRowLastColumn="0"/>
+              <w:cnfStyle w:val="000000100000" w:firstRow="0" w:lastRow="0" w:firstColumn="0" w:lastColumn="0" w:oddVBand="0" w:evenVBand="0" w:oddHBand="1" w:evenHBand="0" w:firstRowFirstColumn="0" w:firstRowLastColumn="0" w:lastRowFirstColumn="0" w:lastRowLastColumn="0"/>
               <w:rPr>
                 <w:u w:val="single"/>
               </w:rPr>

</xml_diff>

<commit_message>
Att atividade 4 PI
</commit_message>
<xml_diff>
--- a/Pesquisa e Inovação/Atividade Nº 04 - Requisitos, protótipos e arquitetura.docx
+++ b/Pesquisa e Inovação/Atividade Nº 04 - Requisitos, protótipos e arquitetura.docx
@@ -374,7 +374,15 @@
         <w:rPr>
           <w:rFonts w:cs="Arial"/>
         </w:rPr>
-        <w:t xml:space="preserve"> as condições de preservação de suas pesquisas laboratoriais são arcaicas. Os pesquisadores anotavam as informações de temperatura e umidade em folhas de papel, prejudicando a confirmação de informações fidedignas. Além disso, era uma atividade que consumia tempo e esforço desnecessário, podendo assim </w:t>
+        <w:t xml:space="preserve"> as condições de preservação de suas pesquisas laboratoriais são arcaicas. Os pesquisadores anotavam as informações de temperatura e umidade em folhas de papel, prejudicando a confirmação de informações fidedignas. Além disso, era uma atividade que consumia tempo e esforço desnecessário, </w:t>
+      </w:r>
+      <w:bookmarkStart w:id="0" w:name="_GoBack"/>
+      <w:bookmarkEnd w:id="0"/>
+      <w:r>
+        <w:rPr>
+          <w:rFonts w:cs="Arial"/>
+        </w:rPr>
+        <w:t xml:space="preserve">podendo assim </w:t>
       </w:r>
       <w:r>
         <w:rPr>
@@ -637,15 +645,7 @@
             <w:tcW w:w="1555" w:type="dxa"/>
           </w:tcPr>
           <w:p>
-            <w:pPr>
-              <w:rPr>
-                <w:b w:val="0"/>
-              </w:rPr>
-            </w:pPr>
-            <w:r>
-              <w:rPr>
-                <w:b w:val="0"/>
-              </w:rPr>
+            <w:r>
               <w:t>Requisito</w:t>
             </w:r>
           </w:p>
@@ -657,14 +657,8 @@
           <w:p>
             <w:pPr>
               <w:cnfStyle w:val="100000000000" w:firstRow="1" w:lastRow="0" w:firstColumn="0" w:lastColumn="0" w:oddVBand="0" w:evenVBand="0" w:oddHBand="0" w:evenHBand="0" w:firstRowFirstColumn="0" w:firstRowLastColumn="0" w:lastRowFirstColumn="0" w:lastRowLastColumn="0"/>
-              <w:rPr>
-                <w:b w:val="0"/>
-              </w:rPr>
-            </w:pPr>
-            <w:r>
-              <w:rPr>
-                <w:b w:val="0"/>
-              </w:rPr>
+            </w:pPr>
+            <w:r>
               <w:t>Descrição</w:t>
             </w:r>
           </w:p>
@@ -676,14 +670,8 @@
           <w:p>
             <w:pPr>
               <w:cnfStyle w:val="100000000000" w:firstRow="1" w:lastRow="0" w:firstColumn="0" w:lastColumn="0" w:oddVBand="0" w:evenVBand="0" w:oddHBand="0" w:evenHBand="0" w:firstRowFirstColumn="0" w:firstRowLastColumn="0" w:lastRowFirstColumn="0" w:lastRowLastColumn="0"/>
-              <w:rPr>
-                <w:b w:val="0"/>
-              </w:rPr>
-            </w:pPr>
-            <w:r>
-              <w:rPr>
-                <w:b w:val="0"/>
-              </w:rPr>
+            </w:pPr>
+            <w:r>
               <w:t>Prioridade</w:t>
             </w:r>
           </w:p>
@@ -704,6 +692,53 @@
                 <w:b w:val="0"/>
               </w:rPr>
             </w:pPr>
+            <w:r>
+              <w:rPr>
+                <w:b w:val="0"/>
+              </w:rPr>
+              <w:t>Cadastrar</w:t>
+            </w:r>
+          </w:p>
+        </w:tc>
+        <w:tc>
+          <w:tcPr>
+            <w:tcW w:w="4961" w:type="dxa"/>
+          </w:tcPr>
+          <w:p>
+            <w:pPr>
+              <w:cnfStyle w:val="000000100000" w:firstRow="0" w:lastRow="0" w:firstColumn="0" w:lastColumn="0" w:oddVBand="0" w:evenVBand="0" w:oddHBand="1" w:evenHBand="0" w:firstRowFirstColumn="0" w:firstRowLastColumn="0" w:lastRowFirstColumn="0" w:lastRowLastColumn="0"/>
+            </w:pPr>
+            <w:r>
+              <w:t>O sistema deve permitir o cadastro de usuários com seguintes perfis de acesso: Coordenares e monitores</w:t>
+            </w:r>
+          </w:p>
+        </w:tc>
+        <w:tc>
+          <w:tcPr>
+            <w:tcW w:w="1978" w:type="dxa"/>
+          </w:tcPr>
+          <w:p>
+            <w:pPr>
+              <w:cnfStyle w:val="000000100000" w:firstRow="0" w:lastRow="0" w:firstColumn="0" w:lastColumn="0" w:oddVBand="0" w:evenVBand="0" w:oddHBand="1" w:evenHBand="0" w:firstRowFirstColumn="0" w:firstRowLastColumn="0" w:lastRowFirstColumn="0" w:lastRowLastColumn="0"/>
+            </w:pPr>
+            <w:r>
+              <w:t>Essencial</w:t>
+            </w:r>
+          </w:p>
+        </w:tc>
+      </w:tr>
+      <w:tr>
+        <w:tc>
+          <w:tcPr>
+            <w:cnfStyle w:val="001000000000" w:firstRow="0" w:lastRow="0" w:firstColumn="1" w:lastColumn="0" w:oddVBand="0" w:evenVBand="0" w:oddHBand="0" w:evenHBand="0" w:firstRowFirstColumn="0" w:firstRowLastColumn="0" w:lastRowFirstColumn="0" w:lastRowLastColumn="0"/>
+            <w:tcW w:w="1555" w:type="dxa"/>
+          </w:tcPr>
+          <w:p>
+            <w:pPr>
+              <w:rPr>
+                <w:b w:val="0"/>
+              </w:rPr>
+            </w:pPr>
             <w:proofErr w:type="spellStart"/>
             <w:r>
               <w:rPr>
@@ -720,7 +755,7 @@
           </w:tcPr>
           <w:p>
             <w:pPr>
-              <w:cnfStyle w:val="000000100000" w:firstRow="0" w:lastRow="0" w:firstColumn="0" w:lastColumn="0" w:oddVBand="0" w:evenVBand="0" w:oddHBand="1" w:evenHBand="0" w:firstRowFirstColumn="0" w:firstRowLastColumn="0" w:lastRowFirstColumn="0" w:lastRowLastColumn="0"/>
+              <w:cnfStyle w:val="000000000000" w:firstRow="0" w:lastRow="0" w:firstColumn="0" w:lastColumn="0" w:oddVBand="0" w:evenVBand="0" w:oddHBand="0" w:evenHBand="0" w:firstRowFirstColumn="0" w:firstRowLastColumn="0" w:lastRowFirstColumn="0" w:lastRowLastColumn="0"/>
             </w:pPr>
             <w:r>
               <w:t xml:space="preserve">O sistema deve permitir ao usuário efetuar </w:t>
@@ -732,59 +767,6 @@
             <w:proofErr w:type="spellEnd"/>
             <w:r>
               <w:t xml:space="preserve"> mediante a ID e senha.</w:t>
-            </w:r>
-          </w:p>
-        </w:tc>
-        <w:tc>
-          <w:tcPr>
-            <w:tcW w:w="1978" w:type="dxa"/>
-          </w:tcPr>
-          <w:p>
-            <w:pPr>
-              <w:cnfStyle w:val="000000100000" w:firstRow="0" w:lastRow="0" w:firstColumn="0" w:lastColumn="0" w:oddVBand="0" w:evenVBand="0" w:oddHBand="1" w:evenHBand="0" w:firstRowFirstColumn="0" w:firstRowLastColumn="0" w:lastRowFirstColumn="0" w:lastRowLastColumn="0"/>
-            </w:pPr>
-            <w:r>
-              <w:t>Essencial</w:t>
-            </w:r>
-          </w:p>
-        </w:tc>
-      </w:tr>
-      <w:tr>
-        <w:tc>
-          <w:tcPr>
-            <w:cnfStyle w:val="001000000000" w:firstRow="0" w:lastRow="0" w:firstColumn="1" w:lastColumn="0" w:oddVBand="0" w:evenVBand="0" w:oddHBand="0" w:evenHBand="0" w:firstRowFirstColumn="0" w:firstRowLastColumn="0" w:lastRowFirstColumn="0" w:lastRowLastColumn="0"/>
-            <w:tcW w:w="1555" w:type="dxa"/>
-          </w:tcPr>
-          <w:p>
-            <w:pPr>
-              <w:rPr>
-                <w:b w:val="0"/>
-              </w:rPr>
-            </w:pPr>
-            <w:r>
-              <w:rPr>
-                <w:b w:val="0"/>
-              </w:rPr>
-              <w:t>Exibir</w:t>
-            </w:r>
-            <w:r>
-              <w:rPr>
-                <w:b w:val="0"/>
-              </w:rPr>
-              <w:t xml:space="preserve"> dados</w:t>
-            </w:r>
-          </w:p>
-        </w:tc>
-        <w:tc>
-          <w:tcPr>
-            <w:tcW w:w="4961" w:type="dxa"/>
-          </w:tcPr>
-          <w:p>
-            <w:pPr>
-              <w:cnfStyle w:val="000000000000" w:firstRow="0" w:lastRow="0" w:firstColumn="0" w:lastColumn="0" w:oddVBand="0" w:evenVBand="0" w:oddHBand="0" w:evenHBand="0" w:firstRowFirstColumn="0" w:firstRowLastColumn="0" w:lastRowFirstColumn="0" w:lastRowLastColumn="0"/>
-            </w:pPr>
-            <w:r>
-              <w:t>O sistema permite ao usuário visualizar os dados de temperatura e umidade.</w:t>
             </w:r>
           </w:p>
         </w:tc>
@@ -821,62 +803,60 @@
               <w:rPr>
                 <w:b w:val="0"/>
               </w:rPr>
-              <w:t>Exibir gráficos dos dados</w:t>
-            </w:r>
-          </w:p>
-        </w:tc>
-        <w:tc>
-          <w:tcPr>
-            <w:tcW w:w="4961" w:type="dxa"/>
-          </w:tcPr>
-          <w:p>
-            <w:pPr>
-              <w:cnfStyle w:val="000000100000" w:firstRow="0" w:lastRow="0" w:firstColumn="0" w:lastColumn="0" w:oddVBand="0" w:evenVBand="0" w:oddHBand="1" w:evenHBand="0" w:firstRowFirstColumn="0" w:firstRowLastColumn="0" w:lastRowFirstColumn="0" w:lastRowLastColumn="0"/>
-            </w:pPr>
-            <w:r>
-              <w:t>O sistema permite ao usuário visualizar os dados de temperatura e umidade em forma de gráficos comparativos.</w:t>
-            </w:r>
-          </w:p>
-        </w:tc>
-        <w:tc>
-          <w:tcPr>
-            <w:tcW w:w="1978" w:type="dxa"/>
-          </w:tcPr>
-          <w:p>
-            <w:pPr>
-              <w:cnfStyle w:val="000000100000" w:firstRow="0" w:lastRow="0" w:firstColumn="0" w:lastColumn="0" w:oddVBand="0" w:evenVBand="0" w:oddHBand="1" w:evenHBand="0" w:firstRowFirstColumn="0" w:firstRowLastColumn="0" w:lastRowFirstColumn="0" w:lastRowLastColumn="0"/>
-            </w:pPr>
-            <w:r>
-              <w:t>Desejável</w:t>
-            </w:r>
-          </w:p>
-        </w:tc>
-      </w:tr>
-      <w:tr>
-        <w:tc>
-          <w:tcPr>
-            <w:cnfStyle w:val="001000000000" w:firstRow="0" w:lastRow="0" w:firstColumn="1" w:lastColumn="0" w:oddVBand="0" w:evenVBand="0" w:oddHBand="0" w:evenHBand="0" w:firstRowFirstColumn="0" w:firstRowLastColumn="0" w:lastRowFirstColumn="0" w:lastRowLastColumn="0"/>
-            <w:tcW w:w="1555" w:type="dxa"/>
-          </w:tcPr>
-          <w:p>
-            <w:pPr>
+              <w:t>Exibir</w:t>
+            </w:r>
+            <w:r>
               <w:rPr>
                 <w:b w:val="0"/>
               </w:rPr>
-            </w:pPr>
-            <w:r>
+              <w:t xml:space="preserve"> dados</w:t>
+            </w:r>
+          </w:p>
+        </w:tc>
+        <w:tc>
+          <w:tcPr>
+            <w:tcW w:w="4961" w:type="dxa"/>
+          </w:tcPr>
+          <w:p>
+            <w:pPr>
+              <w:cnfStyle w:val="000000100000" w:firstRow="0" w:lastRow="0" w:firstColumn="0" w:lastColumn="0" w:oddVBand="0" w:evenVBand="0" w:oddHBand="1" w:evenHBand="0" w:firstRowFirstColumn="0" w:firstRowLastColumn="0" w:lastRowFirstColumn="0" w:lastRowLastColumn="0"/>
+            </w:pPr>
+            <w:r>
+              <w:t>O sistema permite ao usuário visualizar os dados de temperatura e umidade.</w:t>
+            </w:r>
+          </w:p>
+        </w:tc>
+        <w:tc>
+          <w:tcPr>
+            <w:tcW w:w="1978" w:type="dxa"/>
+          </w:tcPr>
+          <w:p>
+            <w:pPr>
+              <w:cnfStyle w:val="000000100000" w:firstRow="0" w:lastRow="0" w:firstColumn="0" w:lastColumn="0" w:oddVBand="0" w:evenVBand="0" w:oddHBand="1" w:evenHBand="0" w:firstRowFirstColumn="0" w:firstRowLastColumn="0" w:lastRowFirstColumn="0" w:lastRowLastColumn="0"/>
+            </w:pPr>
+            <w:r>
+              <w:t>Essencial</w:t>
+            </w:r>
+          </w:p>
+        </w:tc>
+      </w:tr>
+      <w:tr>
+        <w:tc>
+          <w:tcPr>
+            <w:cnfStyle w:val="001000000000" w:firstRow="0" w:lastRow="0" w:firstColumn="1" w:lastColumn="0" w:oddVBand="0" w:evenVBand="0" w:oddHBand="0" w:evenHBand="0" w:firstRowFirstColumn="0" w:firstRowLastColumn="0" w:lastRowFirstColumn="0" w:lastRowLastColumn="0"/>
+            <w:tcW w:w="1555" w:type="dxa"/>
+          </w:tcPr>
+          <w:p>
+            <w:pPr>
               <w:rPr>
                 <w:b w:val="0"/>
               </w:rPr>
-              <w:t>Localizar senso</w:t>
-            </w:r>
-            <w:bookmarkStart w:id="0" w:name="_GoBack"/>
-            <w:bookmarkEnd w:id="0"/>
+            </w:pPr>
             <w:r>
               <w:rPr>
                 <w:b w:val="0"/>
               </w:rPr>
-              <w:t>r</w:t>
+              <w:t>Exibir gráficos dos dados</w:t>
             </w:r>
           </w:p>
         </w:tc>
@@ -889,7 +869,7 @@
               <w:cnfStyle w:val="000000000000" w:firstRow="0" w:lastRow="0" w:firstColumn="0" w:lastColumn="0" w:oddVBand="0" w:evenVBand="0" w:oddHBand="0" w:evenHBand="0" w:firstRowFirstColumn="0" w:firstRowLastColumn="0" w:lastRowFirstColumn="0" w:lastRowLastColumn="0"/>
             </w:pPr>
             <w:r>
-              <w:t>O sistema permite ao usuário visualizar a localização do dispositivo remoto.</w:t>
+              <w:t>O sistema permite ao usuário visualizar os dados de temperatura e umidade em forma de gráficos comparativos.</w:t>
             </w:r>
           </w:p>
         </w:tc>
@@ -902,7 +882,7 @@
               <w:cnfStyle w:val="000000000000" w:firstRow="0" w:lastRow="0" w:firstColumn="0" w:lastColumn="0" w:oddVBand="0" w:evenVBand="0" w:oddHBand="0" w:evenHBand="0" w:firstRowFirstColumn="0" w:firstRowLastColumn="0" w:lastRowFirstColumn="0" w:lastRowLastColumn="0"/>
             </w:pPr>
             <w:r>
-              <w:t>Importante</w:t>
+              <w:t>Desejável</w:t>
             </w:r>
           </w:p>
         </w:tc>
@@ -939,7 +919,13 @@
               <w:cnfStyle w:val="000000100000" w:firstRow="0" w:lastRow="0" w:firstColumn="0" w:lastColumn="0" w:oddVBand="0" w:evenVBand="0" w:oddHBand="1" w:evenHBand="0" w:firstRowFirstColumn="0" w:firstRowLastColumn="0" w:lastRowFirstColumn="0" w:lastRowLastColumn="0"/>
             </w:pPr>
             <w:r>
-              <w:t xml:space="preserve">O sistema permite ao usuário </w:t>
+              <w:t xml:space="preserve">O sistema permite ao </w:t>
+            </w:r>
+            <w:r>
+              <w:t>coordenador</w:t>
+            </w:r>
+            <w:r>
+              <w:t xml:space="preserve"> </w:t>
             </w:r>
             <w:r>
               <w:t>configurar delimitações de divergência de temperatura e umidade.</w:t>
@@ -1003,6 +989,62 @@
             </w:pPr>
             <w:r>
               <w:t>Importante</w:t>
+            </w:r>
+          </w:p>
+        </w:tc>
+      </w:tr>
+    </w:tbl>
+    <w:p/>
+    <w:p>
+      <w:pPr>
+        <w:rPr>
+          <w:b/>
+          <w:sz w:val="24"/>
+        </w:rPr>
+      </w:pPr>
+      <w:r>
+        <w:rPr>
+          <w:b/>
+          <w:sz w:val="24"/>
+        </w:rPr>
+        <w:t>Requisitos Não Funcionais:</w:t>
+      </w:r>
+    </w:p>
+    <w:tbl>
+      <w:tblPr>
+        <w:tblStyle w:val="TabeladeGrade6Colorida"/>
+        <w:tblW w:w="0" w:type="auto"/>
+        <w:tblLook w:val="04A0" w:firstRow="1" w:lastRow="0" w:firstColumn="1" w:lastColumn="0" w:noHBand="0" w:noVBand="1"/>
+      </w:tblPr>
+      <w:tblGrid>
+        <w:gridCol w:w="1555"/>
+        <w:gridCol w:w="6939"/>
+      </w:tblGrid>
+      <w:tr>
+        <w:trPr>
+          <w:cnfStyle w:val="100000000000" w:firstRow="1" w:lastRow="0" w:firstColumn="0" w:lastColumn="0" w:oddVBand="0" w:evenVBand="0" w:oddHBand="0" w:evenHBand="0" w:firstRowFirstColumn="0" w:firstRowLastColumn="0" w:lastRowFirstColumn="0" w:lastRowLastColumn="0"/>
+        </w:trPr>
+        <w:tc>
+          <w:tcPr>
+            <w:cnfStyle w:val="001000000000" w:firstRow="0" w:lastRow="0" w:firstColumn="1" w:lastColumn="0" w:oddVBand="0" w:evenVBand="0" w:oddHBand="0" w:evenHBand="0" w:firstRowFirstColumn="0" w:firstRowLastColumn="0" w:lastRowFirstColumn="0" w:lastRowLastColumn="0"/>
+            <w:tcW w:w="1555" w:type="dxa"/>
+          </w:tcPr>
+          <w:p>
+            <w:r>
+              <w:t>Requisito</w:t>
+            </w:r>
+          </w:p>
+        </w:tc>
+        <w:tc>
+          <w:tcPr>
+            <w:tcW w:w="6939" w:type="dxa"/>
+          </w:tcPr>
+          <w:p>
+            <w:pPr>
+              <w:cnfStyle w:val="100000000000" w:firstRow="1" w:lastRow="0" w:firstColumn="0" w:lastColumn="0" w:oddVBand="0" w:evenVBand="0" w:oddHBand="0" w:evenHBand="0" w:firstRowFirstColumn="0" w:firstRowLastColumn="0" w:lastRowFirstColumn="0" w:lastRowLastColumn="0"/>
+            </w:pPr>
+            <w:r>
+              <w:t>Descrição</w:t>
             </w:r>
           </w:p>
         </w:tc>
@@ -1022,34 +1064,474 @@
                 <w:b w:val="0"/>
               </w:rPr>
             </w:pPr>
-          </w:p>
-        </w:tc>
-        <w:tc>
-          <w:tcPr>
-            <w:tcW w:w="4961" w:type="dxa"/>
+            <w:r>
+              <w:rPr>
+                <w:b w:val="0"/>
+              </w:rPr>
+              <w:t>Captar dados de temperatura e umidade</w:t>
+            </w:r>
+          </w:p>
+        </w:tc>
+        <w:tc>
+          <w:tcPr>
+            <w:tcW w:w="6939" w:type="dxa"/>
           </w:tcPr>
           <w:p>
             <w:pPr>
               <w:cnfStyle w:val="000000100000" w:firstRow="0" w:lastRow="0" w:firstColumn="0" w:lastColumn="0" w:oddVBand="0" w:evenVBand="0" w:oddHBand="1" w:evenHBand="0" w:firstRowFirstColumn="0" w:firstRowLastColumn="0" w:lastRowFirstColumn="0" w:lastRowLastColumn="0"/>
             </w:pPr>
-          </w:p>
-        </w:tc>
-        <w:tc>
-          <w:tcPr>
-            <w:tcW w:w="1978" w:type="dxa"/>
+            <w:r>
+              <w:t>O sistema deve captar os da</w:t>
+            </w:r>
+            <w:r>
+              <w:t>dos de temperatura e umidade através de sensores.</w:t>
+            </w:r>
+          </w:p>
+        </w:tc>
+      </w:tr>
+      <w:tr>
+        <w:tc>
+          <w:tcPr>
+            <w:cnfStyle w:val="001000000000" w:firstRow="0" w:lastRow="0" w:firstColumn="1" w:lastColumn="0" w:oddVBand="0" w:evenVBand="0" w:oddHBand="0" w:evenHBand="0" w:firstRowFirstColumn="0" w:firstRowLastColumn="0" w:lastRowFirstColumn="0" w:lastRowLastColumn="0"/>
+            <w:tcW w:w="1555" w:type="dxa"/>
+          </w:tcPr>
+          <w:p>
+            <w:pPr>
+              <w:rPr>
+                <w:b w:val="0"/>
+              </w:rPr>
+            </w:pPr>
+            <w:r>
+              <w:rPr>
+                <w:b w:val="0"/>
+              </w:rPr>
+              <w:t>Armazenar</w:t>
+            </w:r>
+          </w:p>
+        </w:tc>
+        <w:tc>
+          <w:tcPr>
+            <w:tcW w:w="6939" w:type="dxa"/>
+          </w:tcPr>
+          <w:p>
+            <w:pPr>
+              <w:cnfStyle w:val="000000000000" w:firstRow="0" w:lastRow="0" w:firstColumn="0" w:lastColumn="0" w:oddVBand="0" w:evenVBand="0" w:oddHBand="0" w:evenHBand="0" w:firstRowFirstColumn="0" w:firstRowLastColumn="0" w:lastRowFirstColumn="0" w:lastRowLastColumn="0"/>
+            </w:pPr>
+            <w:r>
+              <w:t>O sistema deve armazenar os cadastros, configurações personalizadas de alerta e delimitações e histórico de dados (temperatura e umidade)</w:t>
+            </w:r>
+            <w:r>
+              <w:t xml:space="preserve"> via </w:t>
+            </w:r>
+            <w:proofErr w:type="spellStart"/>
+            <w:r>
+              <w:t>NodeJS</w:t>
+            </w:r>
+            <w:proofErr w:type="spellEnd"/>
+            <w:r>
+              <w:t xml:space="preserve"> com banco de dados </w:t>
+            </w:r>
+            <w:proofErr w:type="spellStart"/>
+            <w:r>
+              <w:t>Azure</w:t>
+            </w:r>
+            <w:proofErr w:type="spellEnd"/>
+            <w:r>
+              <w:t xml:space="preserve">. </w:t>
+            </w:r>
+          </w:p>
+        </w:tc>
+      </w:tr>
+      <w:tr>
+        <w:trPr>
+          <w:cnfStyle w:val="000000100000" w:firstRow="0" w:lastRow="0" w:firstColumn="0" w:lastColumn="0" w:oddVBand="0" w:evenVBand="0" w:oddHBand="1" w:evenHBand="0" w:firstRowFirstColumn="0" w:firstRowLastColumn="0" w:lastRowFirstColumn="0" w:lastRowLastColumn="0"/>
+        </w:trPr>
+        <w:tc>
+          <w:tcPr>
+            <w:cnfStyle w:val="001000000000" w:firstRow="0" w:lastRow="0" w:firstColumn="1" w:lastColumn="0" w:oddVBand="0" w:evenVBand="0" w:oddHBand="0" w:evenHBand="0" w:firstRowFirstColumn="0" w:firstRowLastColumn="0" w:lastRowFirstColumn="0" w:lastRowLastColumn="0"/>
+            <w:tcW w:w="1555" w:type="dxa"/>
+          </w:tcPr>
+          <w:p>
+            <w:pPr>
+              <w:rPr>
+                <w:b w:val="0"/>
+              </w:rPr>
+            </w:pPr>
+            <w:r>
+              <w:rPr>
+                <w:b w:val="0"/>
+              </w:rPr>
+              <w:t>Segurança</w:t>
+            </w:r>
+          </w:p>
+        </w:tc>
+        <w:tc>
+          <w:tcPr>
+            <w:tcW w:w="6939" w:type="dxa"/>
           </w:tcPr>
           <w:p>
             <w:pPr>
               <w:cnfStyle w:val="000000100000" w:firstRow="0" w:lastRow="0" w:firstColumn="0" w:lastColumn="0" w:oddVBand="0" w:evenVBand="0" w:oddHBand="1" w:evenHBand="0" w:firstRowFirstColumn="0" w:firstRowLastColumn="0" w:lastRowFirstColumn="0" w:lastRowLastColumn="0"/>
+            </w:pPr>
+            <w:r>
+              <w:t>O sistema deve garantir as permissões</w:t>
+            </w:r>
+            <w:r>
+              <w:t xml:space="preserve"> e restrições</w:t>
+            </w:r>
+            <w:r>
+              <w:t xml:space="preserve"> de acordo com o perfil do usuário </w:t>
+            </w:r>
+            <w:proofErr w:type="spellStart"/>
+            <w:r>
+              <w:t>logado</w:t>
+            </w:r>
+            <w:proofErr w:type="spellEnd"/>
+            <w:r>
+              <w:t>.</w:t>
+            </w:r>
+          </w:p>
+        </w:tc>
+      </w:tr>
+      <w:tr>
+        <w:tc>
+          <w:tcPr>
+            <w:cnfStyle w:val="001000000000" w:firstRow="0" w:lastRow="0" w:firstColumn="1" w:lastColumn="0" w:oddVBand="0" w:evenVBand="0" w:oddHBand="0" w:evenHBand="0" w:firstRowFirstColumn="0" w:firstRowLastColumn="0" w:lastRowFirstColumn="0" w:lastRowLastColumn="0"/>
+            <w:tcW w:w="1555" w:type="dxa"/>
+          </w:tcPr>
+          <w:p>
+            <w:pPr>
               <w:rPr>
-                <w:u w:val="single"/>
+                <w:b w:val="0"/>
               </w:rPr>
             </w:pPr>
+            <w:r>
+              <w:rPr>
+                <w:b w:val="0"/>
+              </w:rPr>
+              <w:t>Conectividade</w:t>
+            </w:r>
+          </w:p>
+        </w:tc>
+        <w:tc>
+          <w:tcPr>
+            <w:tcW w:w="6939" w:type="dxa"/>
+          </w:tcPr>
+          <w:p>
+            <w:pPr>
+              <w:cnfStyle w:val="000000000000" w:firstRow="0" w:lastRow="0" w:firstColumn="0" w:lastColumn="0" w:oddVBand="0" w:evenVBand="0" w:oddHBand="0" w:evenHBand="0" w:firstRowFirstColumn="0" w:firstRowLastColumn="0" w:lastRowFirstColumn="0" w:lastRowLastColumn="0"/>
+            </w:pPr>
+            <w:r>
+              <w:t>O sistema deve ter acesso à internet.</w:t>
+            </w:r>
           </w:p>
         </w:tc>
       </w:tr>
     </w:tbl>
     <w:p/>
+    <w:p/>
+    <w:p/>
+    <w:p/>
+    <w:p/>
+    <w:p/>
+    <w:p/>
+    <w:p/>
+    <w:p/>
+    <w:p/>
+    <w:p/>
+    <w:p/>
+    <w:p>
+      <w:pPr>
+        <w:rPr>
+          <w:b/>
+          <w:sz w:val="24"/>
+        </w:rPr>
+      </w:pPr>
+      <w:r>
+        <w:rPr>
+          <w:b/>
+          <w:noProof/>
+          <w:sz w:val="24"/>
+          <w:lang w:eastAsia="pt-BR"/>
+        </w:rPr>
+        <w:lastRenderedPageBreak/>
+        <w:drawing>
+          <wp:anchor distT="0" distB="0" distL="114300" distR="114300" simplePos="0" relativeHeight="251659264" behindDoc="0" locked="0" layoutInCell="1" allowOverlap="1">
+            <wp:simplePos x="0" y="0"/>
+            <wp:positionH relativeFrom="margin">
+              <wp:align>center</wp:align>
+            </wp:positionH>
+            <wp:positionV relativeFrom="paragraph">
+              <wp:posOffset>252730</wp:posOffset>
+            </wp:positionV>
+            <wp:extent cx="6448425" cy="3616325"/>
+            <wp:effectExtent l="0" t="0" r="9525" b="3175"/>
+            <wp:wrapSquare wrapText="bothSides"/>
+            <wp:docPr id="2" name="Imagem 2"/>
+            <wp:cNvGraphicFramePr>
+              <a:graphicFrameLocks xmlns:a="http://schemas.openxmlformats.org/drawingml/2006/main" noChangeAspect="1"/>
+            </wp:cNvGraphicFramePr>
+            <a:graphic xmlns:a="http://schemas.openxmlformats.org/drawingml/2006/main">
+              <a:graphicData uri="http://schemas.openxmlformats.org/drawingml/2006/picture">
+                <pic:pic xmlns:pic="http://schemas.openxmlformats.org/drawingml/2006/picture">
+                  <pic:nvPicPr>
+                    <pic:cNvPr id="0" name="Picture 1"/>
+                    <pic:cNvPicPr>
+                      <a:picLocks noChangeAspect="1" noChangeArrowheads="1"/>
+                    </pic:cNvPicPr>
+                  </pic:nvPicPr>
+                  <pic:blipFill>
+                    <a:blip r:embed="rId6">
+                      <a:extLst>
+                        <a:ext uri="{28A0092B-C50C-407E-A947-70E740481C1C}">
+                          <a14:useLocalDpi xmlns:a14="http://schemas.microsoft.com/office/drawing/2010/main" val="0"/>
+                        </a:ext>
+                      </a:extLst>
+                    </a:blip>
+                    <a:srcRect/>
+                    <a:stretch>
+                      <a:fillRect/>
+                    </a:stretch>
+                  </pic:blipFill>
+                  <pic:spPr bwMode="auto">
+                    <a:xfrm>
+                      <a:off x="0" y="0"/>
+                      <a:ext cx="6448425" cy="3616325"/>
+                    </a:xfrm>
+                    <a:prstGeom prst="rect">
+                      <a:avLst/>
+                    </a:prstGeom>
+                    <a:noFill/>
+                    <a:ln>
+                      <a:noFill/>
+                    </a:ln>
+                  </pic:spPr>
+                </pic:pic>
+              </a:graphicData>
+            </a:graphic>
+            <wp14:sizeRelH relativeFrom="margin">
+              <wp14:pctWidth>0</wp14:pctWidth>
+            </wp14:sizeRelH>
+            <wp14:sizeRelV relativeFrom="margin">
+              <wp14:pctHeight>0</wp14:pctHeight>
+            </wp14:sizeRelV>
+          </wp:anchor>
+        </w:drawing>
+      </w:r>
+      <w:r>
+        <w:rPr>
+          <w:b/>
+          <w:sz w:val="24"/>
+        </w:rPr>
+        <w:t xml:space="preserve">Arquitetura </w:t>
+      </w:r>
+      <w:proofErr w:type="spellStart"/>
+      <w:r>
+        <w:rPr>
+          <w:b/>
+          <w:sz w:val="24"/>
+        </w:rPr>
+        <w:t>Arduino</w:t>
+      </w:r>
+      <w:proofErr w:type="spellEnd"/>
+    </w:p>
+    <w:p>
+      <w:pPr>
+        <w:rPr>
+          <w:b/>
+          <w:sz w:val="24"/>
+        </w:rPr>
+      </w:pPr>
+    </w:p>
+    <w:p>
+      <w:pPr>
+        <w:rPr>
+          <w:b/>
+          <w:sz w:val="24"/>
+        </w:rPr>
+      </w:pPr>
+      <w:r>
+        <w:rPr>
+          <w:b/>
+          <w:noProof/>
+          <w:sz w:val="24"/>
+          <w:lang w:eastAsia="pt-BR"/>
+        </w:rPr>
+        <w:drawing>
+          <wp:anchor distT="0" distB="0" distL="114300" distR="114300" simplePos="0" relativeHeight="251660288" behindDoc="0" locked="0" layoutInCell="1" allowOverlap="1">
+            <wp:simplePos x="0" y="0"/>
+            <wp:positionH relativeFrom="margin">
+              <wp:align>center</wp:align>
+            </wp:positionH>
+            <wp:positionV relativeFrom="paragraph">
+              <wp:posOffset>269240</wp:posOffset>
+            </wp:positionV>
+            <wp:extent cx="6332220" cy="4438650"/>
+            <wp:effectExtent l="0" t="0" r="0" b="0"/>
+            <wp:wrapSquare wrapText="bothSides"/>
+            <wp:docPr id="3" name="Imagem 3" descr="C:\Users\Allan\Desktop\BD MH.jpg"/>
+            <wp:cNvGraphicFramePr>
+              <a:graphicFrameLocks xmlns:a="http://schemas.openxmlformats.org/drawingml/2006/main" noChangeAspect="1"/>
+            </wp:cNvGraphicFramePr>
+            <a:graphic xmlns:a="http://schemas.openxmlformats.org/drawingml/2006/main">
+              <a:graphicData uri="http://schemas.openxmlformats.org/drawingml/2006/picture">
+                <pic:pic xmlns:pic="http://schemas.openxmlformats.org/drawingml/2006/picture">
+                  <pic:nvPicPr>
+                    <pic:cNvPr id="0" name="Picture 2" descr="C:\Users\Allan\Desktop\BD MH.jpg"/>
+                    <pic:cNvPicPr>
+                      <a:picLocks noChangeAspect="1" noChangeArrowheads="1"/>
+                    </pic:cNvPicPr>
+                  </pic:nvPicPr>
+                  <pic:blipFill>
+                    <a:blip r:embed="rId7">
+                      <a:extLst>
+                        <a:ext uri="{28A0092B-C50C-407E-A947-70E740481C1C}">
+                          <a14:useLocalDpi xmlns:a14="http://schemas.microsoft.com/office/drawing/2010/main" val="0"/>
+                        </a:ext>
+                      </a:extLst>
+                    </a:blip>
+                    <a:srcRect/>
+                    <a:stretch>
+                      <a:fillRect/>
+                    </a:stretch>
+                  </pic:blipFill>
+                  <pic:spPr bwMode="auto">
+                    <a:xfrm>
+                      <a:off x="0" y="0"/>
+                      <a:ext cx="6332220" cy="4438650"/>
+                    </a:xfrm>
+                    <a:prstGeom prst="rect">
+                      <a:avLst/>
+                    </a:prstGeom>
+                    <a:noFill/>
+                    <a:ln>
+                      <a:noFill/>
+                    </a:ln>
+                  </pic:spPr>
+                </pic:pic>
+              </a:graphicData>
+            </a:graphic>
+            <wp14:sizeRelH relativeFrom="margin">
+              <wp14:pctWidth>0</wp14:pctWidth>
+            </wp14:sizeRelH>
+            <wp14:sizeRelV relativeFrom="margin">
+              <wp14:pctHeight>0</wp14:pctHeight>
+            </wp14:sizeRelV>
+          </wp:anchor>
+        </w:drawing>
+      </w:r>
+      <w:r>
+        <w:rPr>
+          <w:b/>
+          <w:sz w:val="24"/>
+        </w:rPr>
+        <w:t>Arquitetura Banco de dados</w:t>
+      </w:r>
+    </w:p>
+    <w:p>
+      <w:pPr>
+        <w:rPr>
+          <w:b/>
+          <w:sz w:val="24"/>
+        </w:rPr>
+      </w:pPr>
+    </w:p>
+    <w:p>
+      <w:pPr>
+        <w:rPr>
+          <w:b/>
+          <w:sz w:val="24"/>
+        </w:rPr>
+      </w:pPr>
+    </w:p>
+    <w:p>
+      <w:pPr>
+        <w:rPr>
+          <w:b/>
+          <w:sz w:val="24"/>
+        </w:rPr>
+      </w:pPr>
+    </w:p>
+    <w:p>
+      <w:pPr>
+        <w:rPr>
+          <w:b/>
+          <w:sz w:val="24"/>
+        </w:rPr>
+      </w:pPr>
+    </w:p>
+    <w:p>
+      <w:pPr>
+        <w:rPr>
+          <w:b/>
+          <w:sz w:val="24"/>
+        </w:rPr>
+      </w:pPr>
+    </w:p>
+    <w:p>
+      <w:pPr>
+        <w:rPr>
+          <w:b/>
+          <w:sz w:val="24"/>
+        </w:rPr>
+      </w:pPr>
+    </w:p>
+    <w:p>
+      <w:pPr>
+        <w:rPr>
+          <w:b/>
+          <w:sz w:val="24"/>
+        </w:rPr>
+      </w:pPr>
+    </w:p>
+    <w:p>
+      <w:pPr>
+        <w:rPr>
+          <w:b/>
+          <w:sz w:val="24"/>
+        </w:rPr>
+      </w:pPr>
+    </w:p>
+    <w:p>
+      <w:pPr>
+        <w:rPr>
+          <w:b/>
+          <w:sz w:val="24"/>
+        </w:rPr>
+      </w:pPr>
+    </w:p>
+    <w:p>
+      <w:pPr>
+        <w:rPr>
+          <w:b/>
+          <w:sz w:val="24"/>
+        </w:rPr>
+      </w:pPr>
+    </w:p>
+    <w:p>
+      <w:pPr>
+        <w:rPr>
+          <w:b/>
+          <w:sz w:val="24"/>
+        </w:rPr>
+      </w:pPr>
+    </w:p>
+    <w:p>
+      <w:pPr>
+        <w:rPr>
+          <w:b/>
+          <w:sz w:val="24"/>
+        </w:rPr>
+      </w:pPr>
+    </w:p>
+    <w:p>
+      <w:pPr>
+        <w:rPr>
+          <w:b/>
+          <w:sz w:val="24"/>
+        </w:rPr>
+      </w:pPr>
+    </w:p>
     <w:sectPr>
       <w:pgSz w:w="11906" w:h="16838"/>
       <w:pgMar w:top="1417" w:right="1701" w:bottom="1417" w:left="1701" w:header="708" w:footer="708" w:gutter="0"/>

</xml_diff>

<commit_message>
Atualização Apresentação Projeto Powerpoint, Criação dos protótipos de tela (web e mobile)
</commit_message>
<xml_diff>
--- a/Pesquisa e Inovação/Atividade Nº 04 - Requisitos, protótipos e arquitetura.docx
+++ b/Pesquisa e Inovação/Atividade Nº 04 - Requisitos, protótipos e arquitetura.docx
@@ -201,49 +201,21 @@
           <w:szCs w:val="24"/>
         </w:rPr>
         <w:tab/>
-        <w:t xml:space="preserve"> Angélica </w:t>
-      </w:r>
-      <w:proofErr w:type="spellStart"/>
-      <w:r>
+        <w:t xml:space="preserve"> Angélica Cassoli – 52119</w:t>
+      </w:r>
+    </w:p>
+    <w:p>
+      <w:pPr>
         <w:rPr>
           <w:szCs w:val="24"/>
         </w:rPr>
-        <w:t>Cassoli</w:t>
-      </w:r>
-      <w:proofErr w:type="spellEnd"/>
+      </w:pPr>
       <w:r>
         <w:rPr>
           <w:szCs w:val="24"/>
         </w:rPr>
-        <w:t xml:space="preserve"> – 52119</w:t>
-      </w:r>
-    </w:p>
-    <w:p>
-      <w:pPr>
-        <w:rPr>
-          <w:szCs w:val="24"/>
-        </w:rPr>
-      </w:pPr>
-      <w:r>
-        <w:rPr>
-          <w:szCs w:val="24"/>
-        </w:rPr>
         <w:tab/>
-        <w:t xml:space="preserve"> Daniel </w:t>
-      </w:r>
-      <w:proofErr w:type="spellStart"/>
-      <w:r>
-        <w:rPr>
-          <w:szCs w:val="24"/>
-        </w:rPr>
-        <w:t>Betucci</w:t>
-      </w:r>
-      <w:proofErr w:type="spellEnd"/>
-      <w:r>
-        <w:rPr>
-          <w:szCs w:val="24"/>
-        </w:rPr>
-        <w:t xml:space="preserve"> – 52061</w:t>
+        <w:t xml:space="preserve"> Daniel Betucci – 52061</w:t>
       </w:r>
     </w:p>
     <w:p>
@@ -308,23 +280,7 @@
         <w:ind w:left="360"/>
       </w:pPr>
       <w:r>
-        <w:t xml:space="preserve">- Desenho da Arquitetura da Solução =&gt; </w:t>
-      </w:r>
-      <w:proofErr w:type="spellStart"/>
-      <w:r>
-        <w:t>Arduino</w:t>
-      </w:r>
-      <w:proofErr w:type="spellEnd"/>
-      <w:r>
-        <w:t xml:space="preserve"> / Front-</w:t>
-      </w:r>
-      <w:proofErr w:type="spellStart"/>
-      <w:r>
-        <w:t>end</w:t>
-      </w:r>
-      <w:proofErr w:type="spellEnd"/>
-      <w:r>
-        <w:t xml:space="preserve"> / Banco de Dados</w:t>
+        <w:t>- Desenho da Arquitetura da Solução =&gt; Arduino / Front-end / Banco de Dados</w:t>
       </w:r>
       <w:r>
         <w:t>;</w:t>
@@ -374,15 +330,7 @@
         <w:rPr>
           <w:rFonts w:cs="Arial"/>
         </w:rPr>
-        <w:t xml:space="preserve"> as condições de preservação de suas pesquisas laboratoriais são arcaicas. Os pesquisadores anotavam as informações de temperatura e umidade em folhas de papel, prejudicando a confirmação de informações fidedignas. Além disso, era uma atividade que consumia tempo e esforço desnecessário, </w:t>
-      </w:r>
-      <w:bookmarkStart w:id="0" w:name="_GoBack"/>
-      <w:bookmarkEnd w:id="0"/>
-      <w:r>
-        <w:rPr>
-          <w:rFonts w:cs="Arial"/>
-        </w:rPr>
-        <w:t xml:space="preserve">podendo assim </w:t>
+        <w:t xml:space="preserve"> as condições de preservação de suas pesquisas laboratoriais são arcaicas. Os pesquisadores anotavam as informações de temperatura e umidade em folhas de papel, prejudicando a confirmação de informações fidedignas. Além disso, era uma atividade que consumia tempo e esforço desnecessário, podendo assim </w:t>
       </w:r>
       <w:r>
         <w:rPr>
@@ -448,94 +396,48 @@
         </w:rPr>
         <w:t xml:space="preserve"> </w:t>
       </w:r>
-      <w:proofErr w:type="spellStart"/>
       <w:r>
         <w:rPr>
           <w:rFonts w:cs="Arial"/>
           <w:b/>
         </w:rPr>
-        <w:t>Monkeys</w:t>
-      </w:r>
-      <w:proofErr w:type="spellEnd"/>
+        <w:t>Monkeys Healthcare</w:t>
+      </w:r>
       <w:r>
         <w:rPr>
           <w:rFonts w:cs="Arial"/>
-          <w:b/>
-        </w:rPr>
-        <w:t xml:space="preserve"> </w:t>
-      </w:r>
-      <w:proofErr w:type="spellStart"/>
+        </w:rPr>
+        <w:t xml:space="preserve"> monitora a temperatura e umidade em tempo real via app (smartphones e PC), </w:t>
+      </w:r>
       <w:r>
         <w:rPr>
           <w:rFonts w:cs="Arial"/>
-          <w:b/>
-        </w:rPr>
-        <w:t>Healthcare</w:t>
-      </w:r>
-      <w:proofErr w:type="spellEnd"/>
+        </w:rPr>
+        <w:t>alertando</w:t>
+      </w:r>
       <w:r>
         <w:rPr>
           <w:rFonts w:cs="Arial"/>
         </w:rPr>
-        <w:t xml:space="preserve"> monitora a temperatura e umidade em tempo real via </w:t>
-      </w:r>
-      <w:proofErr w:type="spellStart"/>
+        <w:t xml:space="preserve"> quando </w:t>
+      </w:r>
       <w:r>
         <w:rPr>
           <w:rFonts w:cs="Arial"/>
         </w:rPr>
-        <w:t>app</w:t>
-      </w:r>
-      <w:proofErr w:type="spellEnd"/>
+        <w:t>a temperatura e umidade não estão</w:t>
+      </w:r>
       <w:r>
         <w:rPr>
           <w:rFonts w:cs="Arial"/>
         </w:rPr>
-        <w:t xml:space="preserve"> (smartphones e PC), </w:t>
+        <w:t xml:space="preserve"> como o usuário deseja</w:t>
       </w:r>
       <w:r>
         <w:rPr>
           <w:rFonts w:cs="Arial"/>
         </w:rPr>
-        <w:t>alertando</w:t>
-      </w:r>
-      <w:r>
-        <w:rPr>
-          <w:rFonts w:cs="Arial"/>
-        </w:rPr>
-        <w:t xml:space="preserve"> quando </w:t>
-      </w:r>
-      <w:r>
-        <w:rPr>
-          <w:rFonts w:cs="Arial"/>
-        </w:rPr>
-        <w:t>a temperatura e umidade não estão</w:t>
-      </w:r>
-      <w:r>
-        <w:rPr>
-          <w:rFonts w:cs="Arial"/>
-        </w:rPr>
-        <w:t xml:space="preserve"> como o usuário deseja</w:t>
-      </w:r>
-      <w:r>
-        <w:rPr>
-          <w:rFonts w:cs="Arial"/>
-        </w:rPr>
-        <w:t xml:space="preserve"> ou </w:t>
-      </w:r>
-      <w:proofErr w:type="spellStart"/>
-      <w:r>
-        <w:rPr>
-          <w:rFonts w:cs="Arial"/>
-        </w:rPr>
-        <w:t>pré</w:t>
-      </w:r>
-      <w:proofErr w:type="spellEnd"/>
-      <w:r>
-        <w:rPr>
-          <w:rFonts w:cs="Arial"/>
-        </w:rPr>
-        <w:t>-configurou e</w:t>
+        <w:t xml:space="preserve"> ou pré-configurou e</w:t>
       </w:r>
       <w:r>
         <w:rPr>
@@ -739,14 +641,12 @@
                 <w:b w:val="0"/>
               </w:rPr>
             </w:pPr>
-            <w:proofErr w:type="spellStart"/>
             <w:r>
               <w:rPr>
                 <w:b w:val="0"/>
               </w:rPr>
               <w:t>Logar</w:t>
             </w:r>
-            <w:proofErr w:type="spellEnd"/>
           </w:p>
         </w:tc>
         <w:tc>
@@ -758,15 +658,7 @@
               <w:cnfStyle w:val="000000000000" w:firstRow="0" w:lastRow="0" w:firstColumn="0" w:lastColumn="0" w:oddVBand="0" w:evenVBand="0" w:oddHBand="0" w:evenHBand="0" w:firstRowFirstColumn="0" w:firstRowLastColumn="0" w:lastRowFirstColumn="0" w:lastRowLastColumn="0"/>
             </w:pPr>
             <w:r>
-              <w:t xml:space="preserve">O sistema deve permitir ao usuário efetuar </w:t>
-            </w:r>
-            <w:proofErr w:type="spellStart"/>
-            <w:r>
-              <w:t>login</w:t>
-            </w:r>
-            <w:proofErr w:type="spellEnd"/>
-            <w:r>
-              <w:t xml:space="preserve"> mediante a ID e senha.</w:t>
+              <w:t>O sistema deve permitir ao usuário efetuar login mediante a ID e senha.</w:t>
             </w:r>
           </w:p>
         </w:tc>
@@ -1121,21 +1013,8 @@
               <w:t>O sistema deve armazenar os cadastros, configurações personalizadas de alerta e delimitações e histórico de dados (temperatura e umidade)</w:t>
             </w:r>
             <w:r>
-              <w:t xml:space="preserve"> via </w:t>
-            </w:r>
-            <w:proofErr w:type="spellStart"/>
-            <w:r>
-              <w:t>NodeJS</w:t>
-            </w:r>
-            <w:proofErr w:type="spellEnd"/>
-            <w:r>
-              <w:t xml:space="preserve"> com banco de dados </w:t>
-            </w:r>
-            <w:proofErr w:type="spellStart"/>
-            <w:r>
-              <w:t>Azure</w:t>
-            </w:r>
-            <w:proofErr w:type="spellEnd"/>
+              <w:t xml:space="preserve"> via NodeJS com banco de dados Azure</w:t>
+            </w:r>
             <w:r>
               <w:t xml:space="preserve">. </w:t>
             </w:r>
@@ -1180,15 +1059,7 @@
               <w:t xml:space="preserve"> e restrições</w:t>
             </w:r>
             <w:r>
-              <w:t xml:space="preserve"> de acordo com o perfil do usuário </w:t>
-            </w:r>
-            <w:proofErr w:type="spellStart"/>
-            <w:r>
-              <w:t>logado</w:t>
-            </w:r>
-            <w:proofErr w:type="spellEnd"/>
-            <w:r>
-              <w:t>.</w:t>
+              <w:t xml:space="preserve"> de acordo com o perfil do usuário logado.</w:t>
             </w:r>
           </w:p>
         </w:tc>
@@ -1323,17 +1194,8 @@
           <w:b/>
           <w:sz w:val="24"/>
         </w:rPr>
-        <w:t xml:space="preserve">Arquitetura </w:t>
-      </w:r>
-      <w:proofErr w:type="spellStart"/>
-      <w:r>
-        <w:rPr>
-          <w:b/>
-          <w:sz w:val="24"/>
-        </w:rPr>
-        <w:t>Arduino</w:t>
-      </w:r>
-      <w:proofErr w:type="spellEnd"/>
+        <w:t>Arquitetura Arduino</w:t>
+      </w:r>
     </w:p>
     <w:p>
       <w:pPr>
@@ -1435,86 +1297,497 @@
           <w:sz w:val="24"/>
         </w:rPr>
       </w:pPr>
-    </w:p>
-    <w:p>
-      <w:pPr>
-        <w:rPr>
-          <w:b/>
-          <w:sz w:val="24"/>
-        </w:rPr>
-      </w:pPr>
-    </w:p>
-    <w:p>
-      <w:pPr>
-        <w:rPr>
-          <w:b/>
-          <w:sz w:val="24"/>
-        </w:rPr>
-      </w:pPr>
-    </w:p>
-    <w:p>
-      <w:pPr>
-        <w:rPr>
-          <w:b/>
-          <w:sz w:val="24"/>
-        </w:rPr>
-      </w:pPr>
-    </w:p>
-    <w:p>
-      <w:pPr>
-        <w:rPr>
-          <w:b/>
-          <w:sz w:val="24"/>
-        </w:rPr>
-      </w:pPr>
-    </w:p>
-    <w:p>
-      <w:pPr>
-        <w:rPr>
-          <w:b/>
-          <w:sz w:val="24"/>
-        </w:rPr>
-      </w:pPr>
-    </w:p>
-    <w:p>
-      <w:pPr>
-        <w:rPr>
-          <w:b/>
-          <w:sz w:val="24"/>
-        </w:rPr>
-      </w:pPr>
-    </w:p>
-    <w:p>
-      <w:pPr>
-        <w:rPr>
-          <w:b/>
-          <w:sz w:val="24"/>
-        </w:rPr>
-      </w:pPr>
-    </w:p>
-    <w:p>
-      <w:pPr>
-        <w:rPr>
-          <w:b/>
-          <w:sz w:val="24"/>
-        </w:rPr>
-      </w:pPr>
-    </w:p>
-    <w:p>
-      <w:pPr>
-        <w:rPr>
-          <w:b/>
-          <w:sz w:val="24"/>
-        </w:rPr>
-      </w:pPr>
-    </w:p>
-    <w:p>
-      <w:pPr>
-        <w:rPr>
-          <w:b/>
-          <w:sz w:val="24"/>
-        </w:rPr>
-      </w:pPr>
+      <w:r>
+        <w:rPr>
+          <w:b/>
+          <w:sz w:val="24"/>
+        </w:rPr>
+        <w:lastRenderedPageBreak/>
+        <w:t>Protótipo de telas Front-end - WEB</w:t>
+      </w:r>
+    </w:p>
+    <w:p>
+      <w:pPr>
+        <w:rPr>
+          <w:b/>
+          <w:sz w:val="24"/>
+        </w:rPr>
+      </w:pPr>
+    </w:p>
+    <w:p>
+      <w:pPr>
+        <w:rPr>
+          <w:sz w:val="24"/>
+        </w:rPr>
+      </w:pPr>
+      <w:r>
+        <w:rPr>
+          <w:b/>
+          <w:bCs/>
+          <w:sz w:val="24"/>
+        </w:rPr>
+        <w:t>Tela inicial</w:t>
+      </w:r>
+      <w:r>
+        <w:rPr>
+          <w:sz w:val="24"/>
+        </w:rPr>
+        <w:t xml:space="preserve"> - Apresentação da aplicação.</w:t>
+      </w:r>
+    </w:p>
+    <w:p>
+      <w:pPr>
+        <w:rPr>
+          <w:b/>
+          <w:sz w:val="24"/>
+        </w:rPr>
+      </w:pPr>
+      <w:r>
+        <w:rPr>
+          <w:b/>
+          <w:noProof/>
+          <w:sz w:val="24"/>
+          <w:lang w:eastAsia="pt-BR"/>
+        </w:rPr>
+        <w:drawing>
+          <wp:inline distT="0" distB="0" distL="0" distR="0">
+            <wp:extent cx="5400040" cy="2854956"/>
+            <wp:effectExtent l="0" t="0" r="0" b="3175"/>
+            <wp:docPr id="8" name="Imagem 8" descr="C:\Users\Allan\Desktop\Protótipos de Tela\New Mockup 1.png"/>
+            <wp:cNvGraphicFramePr>
+              <a:graphicFrameLocks xmlns:a="http://schemas.openxmlformats.org/drawingml/2006/main" noChangeAspect="1"/>
+            </wp:cNvGraphicFramePr>
+            <a:graphic xmlns:a="http://schemas.openxmlformats.org/drawingml/2006/main">
+              <a:graphicData uri="http://schemas.openxmlformats.org/drawingml/2006/picture">
+                <pic:pic xmlns:pic="http://schemas.openxmlformats.org/drawingml/2006/picture">
+                  <pic:nvPicPr>
+                    <pic:cNvPr id="0" name="Picture 5" descr="C:\Users\Allan\Desktop\Protótipos de Tela\New Mockup 1.png"/>
+                    <pic:cNvPicPr>
+                      <a:picLocks noChangeAspect="1" noChangeArrowheads="1"/>
+                    </pic:cNvPicPr>
+                  </pic:nvPicPr>
+                  <pic:blipFill>
+                    <a:blip r:embed="rId8">
+                      <a:extLst>
+                        <a:ext uri="{28A0092B-C50C-407E-A947-70E740481C1C}">
+                          <a14:useLocalDpi xmlns:a14="http://schemas.microsoft.com/office/drawing/2010/main" val="0"/>
+                        </a:ext>
+                      </a:extLst>
+                    </a:blip>
+                    <a:srcRect/>
+                    <a:stretch>
+                      <a:fillRect/>
+                    </a:stretch>
+                  </pic:blipFill>
+                  <pic:spPr bwMode="auto">
+                    <a:xfrm>
+                      <a:off x="0" y="0"/>
+                      <a:ext cx="5400040" cy="2854956"/>
+                    </a:xfrm>
+                    <a:prstGeom prst="rect">
+                      <a:avLst/>
+                    </a:prstGeom>
+                    <a:noFill/>
+                    <a:ln>
+                      <a:noFill/>
+                    </a:ln>
+                  </pic:spPr>
+                </pic:pic>
+              </a:graphicData>
+            </a:graphic>
+          </wp:inline>
+        </w:drawing>
+      </w:r>
+    </w:p>
+    <w:p>
+      <w:pPr>
+        <w:rPr>
+          <w:b/>
+          <w:sz w:val="24"/>
+        </w:rPr>
+      </w:pPr>
+    </w:p>
+    <w:p>
+      <w:pPr>
+        <w:rPr>
+          <w:sz w:val="24"/>
+        </w:rPr>
+      </w:pPr>
+      <w:r>
+        <w:rPr>
+          <w:b/>
+          <w:bCs/>
+          <w:sz w:val="24"/>
+        </w:rPr>
+        <w:t xml:space="preserve">Login </w:t>
+      </w:r>
+      <w:r>
+        <w:rPr>
+          <w:sz w:val="24"/>
+        </w:rPr>
+        <w:t>- Formulário de acesso padrão.</w:t>
+      </w:r>
+    </w:p>
+    <w:p>
+      <w:pPr>
+        <w:rPr>
+          <w:b/>
+          <w:sz w:val="24"/>
+        </w:rPr>
+      </w:pPr>
+      <w:r>
+        <w:rPr>
+          <w:b/>
+          <w:noProof/>
+          <w:sz w:val="24"/>
+          <w:lang w:eastAsia="pt-BR"/>
+        </w:rPr>
+        <w:drawing>
+          <wp:inline distT="0" distB="0" distL="0" distR="0">
+            <wp:extent cx="5400040" cy="2854956"/>
+            <wp:effectExtent l="0" t="0" r="0" b="3175"/>
+            <wp:docPr id="9" name="Imagem 9" descr="C:\Users\Allan\Desktop\Protótipos de Tela\New Mockup 2.png"/>
+            <wp:cNvGraphicFramePr>
+              <a:graphicFrameLocks xmlns:a="http://schemas.openxmlformats.org/drawingml/2006/main" noChangeAspect="1"/>
+            </wp:cNvGraphicFramePr>
+            <a:graphic xmlns:a="http://schemas.openxmlformats.org/drawingml/2006/main">
+              <a:graphicData uri="http://schemas.openxmlformats.org/drawingml/2006/picture">
+                <pic:pic xmlns:pic="http://schemas.openxmlformats.org/drawingml/2006/picture">
+                  <pic:nvPicPr>
+                    <pic:cNvPr id="0" name="Picture 6" descr="C:\Users\Allan\Desktop\Protótipos de Tela\New Mockup 2.png"/>
+                    <pic:cNvPicPr>
+                      <a:picLocks noChangeAspect="1" noChangeArrowheads="1"/>
+                    </pic:cNvPicPr>
+                  </pic:nvPicPr>
+                  <pic:blipFill>
+                    <a:blip r:embed="rId9">
+                      <a:extLst>
+                        <a:ext uri="{28A0092B-C50C-407E-A947-70E740481C1C}">
+                          <a14:useLocalDpi xmlns:a14="http://schemas.microsoft.com/office/drawing/2010/main" val="0"/>
+                        </a:ext>
+                      </a:extLst>
+                    </a:blip>
+                    <a:srcRect/>
+                    <a:stretch>
+                      <a:fillRect/>
+                    </a:stretch>
+                  </pic:blipFill>
+                  <pic:spPr bwMode="auto">
+                    <a:xfrm>
+                      <a:off x="0" y="0"/>
+                      <a:ext cx="5400040" cy="2854956"/>
+                    </a:xfrm>
+                    <a:prstGeom prst="rect">
+                      <a:avLst/>
+                    </a:prstGeom>
+                    <a:noFill/>
+                    <a:ln>
+                      <a:noFill/>
+                    </a:ln>
+                  </pic:spPr>
+                </pic:pic>
+              </a:graphicData>
+            </a:graphic>
+          </wp:inline>
+        </w:drawing>
+      </w:r>
+    </w:p>
+    <w:p>
+      <w:pPr>
+        <w:rPr>
+          <w:b/>
+          <w:sz w:val="24"/>
+        </w:rPr>
+      </w:pPr>
+    </w:p>
+    <w:p>
+      <w:pPr>
+        <w:rPr>
+          <w:b/>
+          <w:sz w:val="24"/>
+        </w:rPr>
+      </w:pPr>
+    </w:p>
+    <w:p>
+      <w:pPr>
+        <w:rPr>
+          <w:b/>
+          <w:sz w:val="24"/>
+        </w:rPr>
+      </w:pPr>
+    </w:p>
+    <w:p>
+      <w:pPr>
+        <w:rPr>
+          <w:b/>
+          <w:sz w:val="24"/>
+        </w:rPr>
+      </w:pPr>
+    </w:p>
+    <w:p>
+      <w:pPr>
+        <w:rPr>
+          <w:b/>
+          <w:sz w:val="24"/>
+        </w:rPr>
+      </w:pPr>
+    </w:p>
+    <w:p>
+      <w:pPr>
+        <w:rPr>
+          <w:sz w:val="24"/>
+        </w:rPr>
+      </w:pPr>
+      <w:r>
+        <w:rPr>
+          <w:b/>
+          <w:bCs/>
+          <w:sz w:val="24"/>
+        </w:rPr>
+        <w:lastRenderedPageBreak/>
+        <w:t xml:space="preserve">Monitoramento </w:t>
+      </w:r>
+      <w:r>
+        <w:rPr>
+          <w:sz w:val="24"/>
+        </w:rPr>
+        <w:t>- Esboço da funcionalidade principal.</w:t>
+      </w:r>
+    </w:p>
+    <w:p>
+      <w:pPr>
+        <w:rPr>
+          <w:sz w:val="24"/>
+        </w:rPr>
+      </w:pPr>
+      <w:r>
+        <w:rPr>
+          <w:noProof/>
+          <w:sz w:val="24"/>
+          <w:lang w:eastAsia="pt-BR"/>
+        </w:rPr>
+        <w:drawing>
+          <wp:inline distT="0" distB="0" distL="0" distR="0">
+            <wp:extent cx="5400040" cy="2782286"/>
+            <wp:effectExtent l="0" t="0" r="0" b="0"/>
+            <wp:docPr id="10" name="Imagem 10" descr="C:\Users\Allan\Desktop\Protótipos de Tela\New Mockup 3.png"/>
+            <wp:cNvGraphicFramePr>
+              <a:graphicFrameLocks xmlns:a="http://schemas.openxmlformats.org/drawingml/2006/main" noChangeAspect="1"/>
+            </wp:cNvGraphicFramePr>
+            <a:graphic xmlns:a="http://schemas.openxmlformats.org/drawingml/2006/main">
+              <a:graphicData uri="http://schemas.openxmlformats.org/drawingml/2006/picture">
+                <pic:pic xmlns:pic="http://schemas.openxmlformats.org/drawingml/2006/picture">
+                  <pic:nvPicPr>
+                    <pic:cNvPr id="0" name="Picture 7" descr="C:\Users\Allan\Desktop\Protótipos de Tela\New Mockup 3.png"/>
+                    <pic:cNvPicPr>
+                      <a:picLocks noChangeAspect="1" noChangeArrowheads="1"/>
+                    </pic:cNvPicPr>
+                  </pic:nvPicPr>
+                  <pic:blipFill>
+                    <a:blip r:embed="rId10">
+                      <a:extLst>
+                        <a:ext uri="{28A0092B-C50C-407E-A947-70E740481C1C}">
+                          <a14:useLocalDpi xmlns:a14="http://schemas.microsoft.com/office/drawing/2010/main" val="0"/>
+                        </a:ext>
+                      </a:extLst>
+                    </a:blip>
+                    <a:srcRect/>
+                    <a:stretch>
+                      <a:fillRect/>
+                    </a:stretch>
+                  </pic:blipFill>
+                  <pic:spPr bwMode="auto">
+                    <a:xfrm>
+                      <a:off x="0" y="0"/>
+                      <a:ext cx="5400040" cy="2782286"/>
+                    </a:xfrm>
+                    <a:prstGeom prst="rect">
+                      <a:avLst/>
+                    </a:prstGeom>
+                    <a:noFill/>
+                    <a:ln>
+                      <a:noFill/>
+                    </a:ln>
+                  </pic:spPr>
+                </pic:pic>
+              </a:graphicData>
+            </a:graphic>
+          </wp:inline>
+        </w:drawing>
+      </w:r>
+    </w:p>
+    <w:p>
+      <w:pPr>
+        <w:rPr>
+          <w:b/>
+          <w:bCs/>
+          <w:sz w:val="24"/>
+        </w:rPr>
+      </w:pPr>
+    </w:p>
+    <w:p>
+      <w:pPr>
+        <w:rPr>
+          <w:sz w:val="24"/>
+        </w:rPr>
+      </w:pPr>
+      <w:r>
+        <w:rPr>
+          <w:b/>
+          <w:bCs/>
+          <w:sz w:val="24"/>
+        </w:rPr>
+        <w:t xml:space="preserve">Cadastro de monitor </w:t>
+      </w:r>
+      <w:r>
+        <w:rPr>
+          <w:sz w:val="24"/>
+        </w:rPr>
+        <w:t>- Somente o Administrador é autorizado realiza-lo.</w:t>
+      </w:r>
+    </w:p>
+    <w:p>
+      <w:pPr>
+        <w:rPr>
+          <w:sz w:val="24"/>
+        </w:rPr>
+      </w:pPr>
+      <w:r>
+        <w:rPr>
+          <w:noProof/>
+          <w:sz w:val="24"/>
+          <w:lang w:eastAsia="pt-BR"/>
+        </w:rPr>
+        <w:drawing>
+          <wp:inline distT="0" distB="0" distL="0" distR="0">
+            <wp:extent cx="5400040" cy="2782286"/>
+            <wp:effectExtent l="0" t="0" r="0" b="0"/>
+            <wp:docPr id="11" name="Imagem 11" descr="C:\Users\Allan\Desktop\Protótipos de Tela\New Mockup 4.png"/>
+            <wp:cNvGraphicFramePr>
+              <a:graphicFrameLocks xmlns:a="http://schemas.openxmlformats.org/drawingml/2006/main" noChangeAspect="1"/>
+            </wp:cNvGraphicFramePr>
+            <a:graphic xmlns:a="http://schemas.openxmlformats.org/drawingml/2006/main">
+              <a:graphicData uri="http://schemas.openxmlformats.org/drawingml/2006/picture">
+                <pic:pic xmlns:pic="http://schemas.openxmlformats.org/drawingml/2006/picture">
+                  <pic:nvPicPr>
+                    <pic:cNvPr id="0" name="Picture 8" descr="C:\Users\Allan\Desktop\Protótipos de Tela\New Mockup 4.png"/>
+                    <pic:cNvPicPr>
+                      <a:picLocks noChangeAspect="1" noChangeArrowheads="1"/>
+                    </pic:cNvPicPr>
+                  </pic:nvPicPr>
+                  <pic:blipFill>
+                    <a:blip r:embed="rId11">
+                      <a:extLst>
+                        <a:ext uri="{28A0092B-C50C-407E-A947-70E740481C1C}">
+                          <a14:useLocalDpi xmlns:a14="http://schemas.microsoft.com/office/drawing/2010/main" val="0"/>
+                        </a:ext>
+                      </a:extLst>
+                    </a:blip>
+                    <a:srcRect/>
+                    <a:stretch>
+                      <a:fillRect/>
+                    </a:stretch>
+                  </pic:blipFill>
+                  <pic:spPr bwMode="auto">
+                    <a:xfrm>
+                      <a:off x="0" y="0"/>
+                      <a:ext cx="5400040" cy="2782286"/>
+                    </a:xfrm>
+                    <a:prstGeom prst="rect">
+                      <a:avLst/>
+                    </a:prstGeom>
+                    <a:noFill/>
+                    <a:ln>
+                      <a:noFill/>
+                    </a:ln>
+                  </pic:spPr>
+                </pic:pic>
+              </a:graphicData>
+            </a:graphic>
+          </wp:inline>
+        </w:drawing>
+      </w:r>
+    </w:p>
+    <w:p>
+      <w:pPr>
+        <w:rPr>
+          <w:b/>
+          <w:sz w:val="24"/>
+        </w:rPr>
+      </w:pPr>
+    </w:p>
+    <w:p>
+      <w:pPr>
+        <w:rPr>
+          <w:b/>
+          <w:sz w:val="24"/>
+        </w:rPr>
+      </w:pPr>
+    </w:p>
+    <w:p>
+      <w:pPr>
+        <w:rPr>
+          <w:b/>
+          <w:sz w:val="24"/>
+        </w:rPr>
+      </w:pPr>
+    </w:p>
+    <w:p>
+      <w:pPr>
+        <w:rPr>
+          <w:b/>
+          <w:sz w:val="24"/>
+        </w:rPr>
+      </w:pPr>
+    </w:p>
+    <w:p>
+      <w:pPr>
+        <w:rPr>
+          <w:b/>
+          <w:sz w:val="24"/>
+        </w:rPr>
+      </w:pPr>
+    </w:p>
+    <w:p>
+      <w:pPr>
+        <w:rPr>
+          <w:b/>
+          <w:sz w:val="24"/>
+        </w:rPr>
+      </w:pPr>
+    </w:p>
+    <w:p>
+      <w:pPr>
+        <w:rPr>
+          <w:b/>
+          <w:sz w:val="24"/>
+        </w:rPr>
+      </w:pPr>
+    </w:p>
+    <w:p>
+      <w:pPr>
+        <w:rPr>
+          <w:b/>
+          <w:sz w:val="24"/>
+        </w:rPr>
+      </w:pPr>
+      <w:r>
+        <w:rPr>
+          <w:b/>
+          <w:sz w:val="24"/>
+        </w:rPr>
+        <w:lastRenderedPageBreak/>
+        <w:t xml:space="preserve">Protótipo de telas Front-end - </w:t>
+      </w:r>
+      <w:r>
+        <w:rPr>
+          <w:b/>
+          <w:sz w:val="24"/>
+        </w:rPr>
+        <w:t>MOBILE</w:t>
+      </w:r>
+      <w:bookmarkStart w:id="0" w:name="_GoBack"/>
+      <w:bookmarkEnd w:id="0"/>
     </w:p>
     <w:p>
       <w:pPr>
@@ -2219,7 +2492,6 @@
   <w:style w:type="character" w:default="1" w:styleId="Fontepargpadro">
     <w:name w:val="Default Paragraph Font"/>
     <w:uiPriority w:val="1"/>
-    <w:semiHidden/>
     <w:unhideWhenUsed/>
   </w:style>
   <w:style w:type="table" w:default="1" w:styleId="Tabelanormal">

</xml_diff>